<commit_message>
Update Especificacion Caso de Uso Generar Programa PDF
Se ha completado la seccion "Poscondiciones".
Se ha modificado la seccion "Flujo de Eventos alternativo".
Se han agregado los diagramas de Caso de uso y el diagrama de secuencia, en la seccion "Diagramas asociados".
</commit_message>
<xml_diff>
--- a/Elaboración/Especificacion Caso de Uso Generar Programa PDF.docx
+++ b/Elaboración/Especificacion Caso de Uso Generar Programa PDF.docx
@@ -572,7 +572,7 @@
               <w:noProof/>
               <w:sz w:val="22"/>
               <w:szCs w:val="22"/>
-              <w:lang w:eastAsia="es-ES"/>
+              <w:lang w:val="es-AR" w:eastAsia="es-AR"/>
             </w:rPr>
           </w:pPr>
           <w:r>
@@ -584,7 +584,7 @@
           <w:r>
             <w:fldChar w:fldCharType="separate"/>
           </w:r>
-          <w:hyperlink w:anchor="_Toc257615429" w:history="1">
+          <w:hyperlink w:anchor="_Toc528589367" w:history="1">
             <w:r>
               <w:rPr>
                 <w:rStyle w:val="Hipervnculo"/>
@@ -611,7 +611,7 @@
                 <w:noProof/>
                 <w:webHidden/>
               </w:rPr>
-              <w:instrText xml:space="preserve"> PAGEREF _Toc257615429 \h </w:instrText>
+              <w:instrText xml:space="preserve"> PAGEREF _Toc528589367 \h </w:instrText>
             </w:r>
             <w:r>
               <w:rPr>
@@ -631,7 +631,7 @@
                 <w:noProof/>
                 <w:webHidden/>
               </w:rPr>
-              <w:t>3</w:t>
+              <w:t>4</w:t>
             </w:r>
             <w:r>
               <w:rPr>
@@ -652,10 +652,10 @@
               <w:noProof/>
               <w:sz w:val="22"/>
               <w:szCs w:val="22"/>
-              <w:lang w:eastAsia="es-ES"/>
+              <w:lang w:val="es-AR" w:eastAsia="es-AR"/>
             </w:rPr>
           </w:pPr>
-          <w:hyperlink w:anchor="_Toc257615430" w:history="1">
+          <w:hyperlink w:anchor="_Toc528589368" w:history="1">
             <w:r>
               <w:rPr>
                 <w:rStyle w:val="Hipervnculo"/>
@@ -682,7 +682,7 @@
                 <w:noProof/>
                 <w:webHidden/>
               </w:rPr>
-              <w:instrText xml:space="preserve"> PAGEREF _Toc257615430 \h </w:instrText>
+              <w:instrText xml:space="preserve"> PAGEREF _Toc528589368 \h </w:instrText>
             </w:r>
             <w:r>
               <w:rPr>
@@ -702,7 +702,7 @@
                 <w:noProof/>
                 <w:webHidden/>
               </w:rPr>
-              <w:t>3</w:t>
+              <w:t>4</w:t>
             </w:r>
             <w:r>
               <w:rPr>
@@ -723,10 +723,10 @@
               <w:noProof/>
               <w:sz w:val="22"/>
               <w:szCs w:val="22"/>
-              <w:lang w:eastAsia="es-ES"/>
+              <w:lang w:val="es-AR" w:eastAsia="es-AR"/>
             </w:rPr>
           </w:pPr>
-          <w:hyperlink w:anchor="_Toc257615431" w:history="1">
+          <w:hyperlink w:anchor="_Toc528589369" w:history="1">
             <w:r>
               <w:rPr>
                 <w:rStyle w:val="Hipervnculo"/>
@@ -753,7 +753,7 @@
                 <w:noProof/>
                 <w:webHidden/>
               </w:rPr>
-              <w:instrText xml:space="preserve"> PAGEREF _Toc257615431 \h </w:instrText>
+              <w:instrText xml:space="preserve"> PAGEREF _Toc528589369 \h </w:instrText>
             </w:r>
             <w:r>
               <w:rPr>
@@ -773,7 +773,7 @@
                 <w:noProof/>
                 <w:webHidden/>
               </w:rPr>
-              <w:t>3</w:t>
+              <w:t>4</w:t>
             </w:r>
             <w:r>
               <w:rPr>
@@ -794,10 +794,10 @@
               <w:noProof/>
               <w:sz w:val="22"/>
               <w:szCs w:val="22"/>
-              <w:lang w:eastAsia="es-ES"/>
+              <w:lang w:val="es-AR" w:eastAsia="es-AR"/>
             </w:rPr>
           </w:pPr>
-          <w:hyperlink w:anchor="_Toc257615432" w:history="1">
+          <w:hyperlink w:anchor="_Toc528589370" w:history="1">
             <w:r>
               <w:rPr>
                 <w:rStyle w:val="Hipervnculo"/>
@@ -824,7 +824,7 @@
                 <w:noProof/>
                 <w:webHidden/>
               </w:rPr>
-              <w:instrText xml:space="preserve"> PAGEREF _Toc257615432 \h </w:instrText>
+              <w:instrText xml:space="preserve"> PAGEREF _Toc528589370 \h </w:instrText>
             </w:r>
             <w:r>
               <w:rPr>
@@ -844,7 +844,7 @@
                 <w:noProof/>
                 <w:webHidden/>
               </w:rPr>
-              <w:t>3</w:t>
+              <w:t>4</w:t>
             </w:r>
             <w:r>
               <w:rPr>
@@ -865,10 +865,10 @@
               <w:noProof/>
               <w:sz w:val="22"/>
               <w:szCs w:val="22"/>
-              <w:lang w:eastAsia="es-ES"/>
+              <w:lang w:val="es-AR" w:eastAsia="es-AR"/>
             </w:rPr>
           </w:pPr>
-          <w:hyperlink w:anchor="_Toc257615433" w:history="1">
+          <w:hyperlink w:anchor="_Toc528589371" w:history="1">
             <w:r>
               <w:rPr>
                 <w:rStyle w:val="Hipervnculo"/>
@@ -895,7 +895,7 @@
                 <w:noProof/>
                 <w:webHidden/>
               </w:rPr>
-              <w:instrText xml:space="preserve"> PAGEREF _Toc257615433 \h </w:instrText>
+              <w:instrText xml:space="preserve"> PAGEREF _Toc528589371 \h </w:instrText>
             </w:r>
             <w:r>
               <w:rPr>
@@ -915,7 +915,7 @@
                 <w:noProof/>
                 <w:webHidden/>
               </w:rPr>
-              <w:t>3</w:t>
+              <w:t>4</w:t>
             </w:r>
             <w:r>
               <w:rPr>
@@ -936,10 +936,10 @@
               <w:noProof/>
               <w:sz w:val="22"/>
               <w:szCs w:val="22"/>
-              <w:lang w:eastAsia="es-ES"/>
+              <w:lang w:val="es-AR" w:eastAsia="es-AR"/>
             </w:rPr>
           </w:pPr>
-          <w:hyperlink w:anchor="_Toc257615434" w:history="1">
+          <w:hyperlink w:anchor="_Toc528589372" w:history="1">
             <w:r>
               <w:rPr>
                 <w:rStyle w:val="Hipervnculo"/>
@@ -966,7 +966,7 @@
                 <w:noProof/>
                 <w:webHidden/>
               </w:rPr>
-              <w:instrText xml:space="preserve"> PAGEREF _Toc257615434 \h </w:instrText>
+              <w:instrText xml:space="preserve"> PAGEREF _Toc528589372 \h </w:instrText>
             </w:r>
             <w:r>
               <w:rPr>
@@ -986,7 +986,7 @@
                 <w:noProof/>
                 <w:webHidden/>
               </w:rPr>
-              <w:t>3</w:t>
+              <w:t>4</w:t>
             </w:r>
             <w:r>
               <w:rPr>
@@ -1007,10 +1007,10 @@
               <w:noProof/>
               <w:sz w:val="22"/>
               <w:szCs w:val="22"/>
-              <w:lang w:eastAsia="es-ES"/>
+              <w:lang w:val="es-AR" w:eastAsia="es-AR"/>
             </w:rPr>
           </w:pPr>
-          <w:hyperlink w:anchor="_Toc257615435" w:history="1">
+          <w:hyperlink w:anchor="_Toc528589373" w:history="1">
             <w:r>
               <w:rPr>
                 <w:rStyle w:val="Hipervnculo"/>
@@ -1037,7 +1037,7 @@
                 <w:noProof/>
                 <w:webHidden/>
               </w:rPr>
-              <w:instrText xml:space="preserve"> PAGEREF _Toc257615435 \h </w:instrText>
+              <w:instrText xml:space="preserve"> PAGEREF _Toc528589373 \h </w:instrText>
             </w:r>
             <w:r>
               <w:rPr>
@@ -1057,7 +1057,7 @@
                 <w:noProof/>
                 <w:webHidden/>
               </w:rPr>
-              <w:t>3</w:t>
+              <w:t>5</w:t>
             </w:r>
             <w:r>
               <w:rPr>
@@ -1078,10 +1078,10 @@
               <w:noProof/>
               <w:sz w:val="22"/>
               <w:szCs w:val="22"/>
-              <w:lang w:eastAsia="es-ES"/>
+              <w:lang w:val="es-AR" w:eastAsia="es-AR"/>
             </w:rPr>
           </w:pPr>
-          <w:hyperlink w:anchor="_Toc257615436" w:history="1">
+          <w:hyperlink w:anchor="_Toc528589374" w:history="1">
             <w:r>
               <w:rPr>
                 <w:rStyle w:val="Hipervnculo"/>
@@ -1108,7 +1108,7 @@
                 <w:noProof/>
                 <w:webHidden/>
               </w:rPr>
-              <w:instrText xml:space="preserve"> PAGEREF _Toc257615436 \h </w:instrText>
+              <w:instrText xml:space="preserve"> PAGEREF _Toc528589374 \h </w:instrText>
             </w:r>
             <w:r>
               <w:rPr>
@@ -1128,7 +1128,7 @@
                 <w:noProof/>
                 <w:webHidden/>
               </w:rPr>
-              <w:t>3</w:t>
+              <w:t>5</w:t>
             </w:r>
             <w:r>
               <w:rPr>
@@ -1149,10 +1149,10 @@
               <w:noProof/>
               <w:sz w:val="22"/>
               <w:szCs w:val="22"/>
-              <w:lang w:eastAsia="es-ES"/>
+              <w:lang w:val="es-AR" w:eastAsia="es-AR"/>
             </w:rPr>
           </w:pPr>
-          <w:hyperlink w:anchor="_Toc257615437" w:history="1">
+          <w:hyperlink w:anchor="_Toc528589375" w:history="1">
             <w:r>
               <w:rPr>
                 <w:rStyle w:val="Hipervnculo"/>
@@ -1179,7 +1179,7 @@
                 <w:noProof/>
                 <w:webHidden/>
               </w:rPr>
-              <w:instrText xml:space="preserve"> PAGEREF _Toc257615437 \h </w:instrText>
+              <w:instrText xml:space="preserve"> PAGEREF _Toc528589375 \h </w:instrText>
             </w:r>
             <w:r>
               <w:rPr>
@@ -1199,7 +1199,7 @@
                 <w:noProof/>
                 <w:webHidden/>
               </w:rPr>
-              <w:t>3</w:t>
+              <w:t>6</w:t>
             </w:r>
             <w:r>
               <w:rPr>
@@ -1220,10 +1220,10 @@
               <w:noProof/>
               <w:sz w:val="22"/>
               <w:szCs w:val="22"/>
-              <w:lang w:eastAsia="es-ES"/>
+              <w:lang w:val="es-AR" w:eastAsia="es-AR"/>
             </w:rPr>
           </w:pPr>
-          <w:hyperlink w:anchor="_Toc257615438" w:history="1">
+          <w:hyperlink w:anchor="_Toc528589376" w:history="1">
             <w:r>
               <w:rPr>
                 <w:rStyle w:val="Hipervnculo"/>
@@ -1250,7 +1250,7 @@
                 <w:noProof/>
                 <w:webHidden/>
               </w:rPr>
-              <w:instrText xml:space="preserve"> PAGEREF _Toc257615438 \h </w:instrText>
+              <w:instrText xml:space="preserve"> PAGEREF _Toc528589376 \h </w:instrText>
             </w:r>
             <w:r>
               <w:rPr>
@@ -1270,7 +1270,7 @@
                 <w:noProof/>
                 <w:webHidden/>
               </w:rPr>
-              <w:t>3</w:t>
+              <w:t>7</w:t>
             </w:r>
             <w:r>
               <w:rPr>
@@ -1291,10 +1291,10 @@
               <w:noProof/>
               <w:sz w:val="22"/>
               <w:szCs w:val="22"/>
-              <w:lang w:eastAsia="es-ES"/>
+              <w:lang w:val="es-AR" w:eastAsia="es-AR"/>
             </w:rPr>
           </w:pPr>
-          <w:hyperlink w:anchor="_Toc257615439" w:history="1">
+          <w:hyperlink w:anchor="_Toc528589377" w:history="1">
             <w:r>
               <w:rPr>
                 <w:rStyle w:val="Hipervnculo"/>
@@ -1321,7 +1321,7 @@
                 <w:noProof/>
                 <w:webHidden/>
               </w:rPr>
-              <w:instrText xml:space="preserve"> PAGEREF _Toc257615439 \h </w:instrText>
+              <w:instrText xml:space="preserve"> PAGEREF _Toc528589377 \h </w:instrText>
             </w:r>
             <w:r>
               <w:rPr>
@@ -1341,7 +1341,7 @@
                 <w:noProof/>
                 <w:webHidden/>
               </w:rPr>
-              <w:t>3</w:t>
+              <w:t>7</w:t>
             </w:r>
             <w:r>
               <w:rPr>
@@ -1401,7 +1401,7 @@
       </w:pPr>
       <w:bookmarkStart w:id="0" w:name="_Toc228206475"/>
       <w:bookmarkStart w:id="1" w:name="_Toc234686580"/>
-      <w:bookmarkStart w:id="2" w:name="_Toc257615429"/>
+      <w:bookmarkStart w:id="2" w:name="_Toc528589367"/>
       <w:r>
         <w:t>Descripción</w:t>
       </w:r>
@@ -1429,7 +1429,7 @@
       </w:pPr>
       <w:bookmarkStart w:id="3" w:name="_Toc228206476"/>
       <w:bookmarkStart w:id="4" w:name="_Toc234686581"/>
-      <w:bookmarkStart w:id="5" w:name="_Toc257615430"/>
+      <w:bookmarkStart w:id="5" w:name="_Toc528589368"/>
       <w:r>
         <w:t>Actores del CU</w:t>
       </w:r>
@@ -1464,7 +1464,7 @@
       </w:pPr>
       <w:bookmarkStart w:id="6" w:name="_Toc228206477"/>
       <w:bookmarkStart w:id="7" w:name="_Toc234686582"/>
-      <w:bookmarkStart w:id="8" w:name="_Toc257615431"/>
+      <w:bookmarkStart w:id="8" w:name="_Toc528589369"/>
       <w:r>
         <w:t>Precondiciones</w:t>
       </w:r>
@@ -1489,7 +1489,7 @@
       </w:pPr>
       <w:bookmarkStart w:id="9" w:name="_Toc228206478"/>
       <w:bookmarkStart w:id="10" w:name="_Toc234686583"/>
-      <w:bookmarkStart w:id="11" w:name="_Toc257615432"/>
+      <w:bookmarkStart w:id="11" w:name="_Toc528589370"/>
       <w:r>
         <w:t>Flujo de Eventos Normal</w:t>
       </w:r>
@@ -1572,7 +1572,7 @@
       </w:pPr>
       <w:bookmarkStart w:id="12" w:name="_Toc228206479"/>
       <w:bookmarkStart w:id="13" w:name="_Toc234686584"/>
-      <w:bookmarkStart w:id="14" w:name="_Toc257615433"/>
+      <w:bookmarkStart w:id="14" w:name="_Toc528589371"/>
       <w:proofErr w:type="spellStart"/>
       <w:r>
         <w:t>Poscondiciones</w:t>
@@ -1587,15 +1587,30 @@
     </w:p>
     <w:p>
       <w:pPr>
-        <w:pStyle w:val="PSI-Comentario"/>
-      </w:pPr>
-      <w:r>
-        <w:t>[Efectos que de forma inmediata tiene la realización del Caso de Uso sobre el estado del sistema]</w:t>
-      </w:r>
-    </w:p>
-    <w:p>
-      <w:pPr>
-        <w:pStyle w:val="PSI-Comentario"/>
+        <w:pStyle w:val="PSI-Normal"/>
+      </w:pPr>
+      <w:r>
+        <w:t>El sistema muestra el progra</w:t>
+      </w:r>
+      <w:r>
+        <w:t>ma PDF</w:t>
+      </w:r>
+      <w:r>
+        <w:t xml:space="preserve"> generado, con sus opciones correspondientes (imprimir, descargar, etc.</w:t>
+      </w:r>
+      <w:r>
+        <w:t>)</w:t>
+      </w:r>
+      <w:r>
+        <w:t xml:space="preserve"> y queda a la espera de una acción.</w:t>
+      </w:r>
+      <w:r>
+        <w:t xml:space="preserve"> </w:t>
+      </w:r>
+    </w:p>
+    <w:p>
+      <w:pPr>
+        <w:pStyle w:val="PSI-Normal"/>
       </w:pPr>
     </w:p>
     <w:p>
@@ -1604,7 +1619,7 @@
       </w:pPr>
       <w:bookmarkStart w:id="15" w:name="_Toc228206480"/>
       <w:bookmarkStart w:id="16" w:name="_Toc234686585"/>
-      <w:bookmarkStart w:id="17" w:name="_Toc257615434"/>
+      <w:bookmarkStart w:id="17" w:name="_Toc528589372"/>
       <w:r>
         <w:t>Flujo de Eventos Alternativo</w:t>
       </w:r>
@@ -1623,38 +1638,13 @@
         <w:rPr>
           <w:u w:val="single"/>
         </w:rPr>
-        <w:t xml:space="preserve">Excepción 1: </w:t>
-      </w:r>
-    </w:p>
-    <w:p>
-      <w:pPr>
-        <w:pStyle w:val="PSI-Normal"/>
-      </w:pPr>
-      <w:r>
-        <w:t>El P</w:t>
-      </w:r>
-      <w:r>
-        <w:t>rofesor</w:t>
-      </w:r>
-      <w:r>
-        <w:t xml:space="preserve"> o Empleado Secretaría Académica</w:t>
-      </w:r>
-      <w:r>
-        <w:t xml:space="preserve"> cancele la operación.</w:t>
-      </w:r>
-    </w:p>
-    <w:p>
-      <w:pPr>
-        <w:pStyle w:val="PSI-Normal"/>
+        <w:t>Flujo Alternativo</w:t>
+      </w:r>
+      <w:r>
         <w:rPr>
           <w:u w:val="single"/>
         </w:rPr>
-      </w:pPr>
-      <w:r>
-        <w:rPr>
-          <w:u w:val="single"/>
-        </w:rPr>
-        <w:t xml:space="preserve">Excepción 2: </w:t>
+        <w:t xml:space="preserve"> 1: </w:t>
       </w:r>
     </w:p>
     <w:p>
@@ -1662,7 +1652,16 @@
         <w:pStyle w:val="PSI-Normal"/>
       </w:pPr>
       <w:r>
-        <w:t>Algunos de los campos obligatorios se encuentran sin completar.</w:t>
+        <w:t>El P</w:t>
+      </w:r>
+      <w:r>
+        <w:t>rofesor</w:t>
+      </w:r>
+      <w:r>
+        <w:t xml:space="preserve"> o Empleado Secretaría Académica</w:t>
+      </w:r>
+      <w:r>
+        <w:t xml:space="preserve"> cancele la operación.</w:t>
       </w:r>
     </w:p>
     <w:p>
@@ -1679,7 +1678,22 @@
       </w:pPr>
       <w:bookmarkStart w:id="18" w:name="_Toc228206481"/>
       <w:bookmarkStart w:id="19" w:name="_Toc234686586"/>
-      <w:bookmarkStart w:id="20" w:name="_Toc257615435"/>
+    </w:p>
+    <w:p>
+      <w:pPr>
+        <w:pStyle w:val="PSI-Ttulo1"/>
+      </w:pPr>
+    </w:p>
+    <w:p>
+      <w:pPr>
+        <w:pStyle w:val="PSI-Ttulo1"/>
+      </w:pPr>
+    </w:p>
+    <w:p>
+      <w:pPr>
+        <w:pStyle w:val="PSI-Ttulo1"/>
+      </w:pPr>
+      <w:bookmarkStart w:id="20" w:name="_Toc528589373"/>
       <w:r>
         <w:t>Diagramas Asociados</w:t>
       </w:r>
@@ -1690,14 +1704,6 @@
     <w:p>
       <w:pPr>
         <w:pStyle w:val="PSI-Comentario"/>
-      </w:pPr>
-      <w:r>
-        <w:t>[Incluir aquí todos los diagramas UML asociados a este documento.]</w:t>
-      </w:r>
-    </w:p>
-    <w:p>
-      <w:pPr>
-        <w:pStyle w:val="PSI-Comentario"/>
         <w:ind w:left="0" w:firstLine="0"/>
       </w:pPr>
     </w:p>
@@ -1705,34 +1711,11 @@
       <w:pPr>
         <w:pStyle w:val="PSI-Ttulo2"/>
       </w:pPr>
-      <w:bookmarkStart w:id="21" w:name="_Toc257615436"/>
+      <w:bookmarkStart w:id="21" w:name="_Toc528589374"/>
       <w:r>
         <w:t>Diagrama de Casos de Uso</w:t>
       </w:r>
       <w:bookmarkEnd w:id="21"/>
-    </w:p>
-    <w:p>
-      <w:pPr>
-        <w:pStyle w:val="PSI-Comentario"/>
-      </w:pPr>
-      <w:r>
-        <w:t>[El diagrama de casos de usos representa gráficamente los casos de uso que tiene un sistema. Se define un caso de uso como cada interacción supuesta con el sistema a desarrollar, d</w:t>
-      </w:r>
-      <w:r>
-        <w:t>onde se representan los requisi</w:t>
-      </w:r>
-      <w:r>
-        <w:t>tos funcionales. Es decir, se está diciendo lo que tiene que hacer u</w:t>
-      </w:r>
-      <w:r>
-        <w:t>n sistema y cómo. En la figura</w:t>
-      </w:r>
-      <w:r>
-        <w:t xml:space="preserve"> se muestra un ejemplo de casos de uso, donde se muestran tres actores (los clientes, los taquilleros y los jefes de taquilla) y las operaciones que pueden realizar (sus roles).</w:t>
-      </w:r>
-      <w:r>
-        <w:t>]</w:t>
-      </w:r>
     </w:p>
     <w:p>
       <w:pPr>
@@ -1747,15 +1730,14 @@
       </w:pPr>
       <w:r>
         <w:rPr>
-          <w:i w:val="0"/>
           <w:noProof/>
           <w:lang w:eastAsia="es-AR"/>
         </w:rPr>
         <w:drawing>
           <wp:inline distT="0" distB="0" distL="0" distR="0">
-            <wp:extent cx="3486389" cy="2509072"/>
+            <wp:extent cx="5400040" cy="1271099"/>
             <wp:effectExtent l="19050" t="0" r="0" b="0"/>
-            <wp:docPr id="1" name="Imagen 1"/>
+            <wp:docPr id="8" name="Imagen 1" descr="C:\Users\Usuario\Dropbox\Proyecto VASPA\En proceso\Diagramas de caso de uso\CUs Individuales\Diagrama de Casos de Uso - Generar PDF.jpg"/>
             <wp:cNvGraphicFramePr>
               <a:graphicFrameLocks xmlns:a="http://schemas.openxmlformats.org/drawingml/2006/main" noChangeAspect="1"/>
             </wp:cNvGraphicFramePr>
@@ -1763,15 +1745,13 @@
               <a:graphicData uri="http://schemas.openxmlformats.org/drawingml/2006/picture">
                 <pic:pic xmlns:pic="http://schemas.openxmlformats.org/drawingml/2006/picture">
                   <pic:nvPicPr>
-                    <pic:cNvPr id="0" name="Picture 1"/>
+                    <pic:cNvPr id="0" name="Picture 1" descr="C:\Users\Usuario\Dropbox\Proyecto VASPA\En proceso\Diagramas de caso de uso\CUs Individuales\Diagrama de Casos de Uso - Generar PDF.jpg"/>
                     <pic:cNvPicPr>
                       <a:picLocks noChangeAspect="1" noChangeArrowheads="1"/>
                     </pic:cNvPicPr>
                   </pic:nvPicPr>
                   <pic:blipFill>
-                    <a:blip r:embed="rId11" cstate="print">
-                      <a:grayscl/>
-                    </a:blip>
+                    <a:blip r:embed="rId11" cstate="print"/>
                     <a:srcRect/>
                     <a:stretch>
                       <a:fillRect/>
@@ -1780,7 +1760,7 @@
                   <pic:spPr bwMode="auto">
                     <a:xfrm>
                       <a:off x="0" y="0"/>
-                      <a:ext cx="3486389" cy="2509072"/>
+                      <a:ext cx="5400040" cy="1271099"/>
                     </a:xfrm>
                     <a:prstGeom prst="rect">
                       <a:avLst/>
@@ -1808,45 +1788,37 @@
     </w:p>
     <w:p>
       <w:pPr>
+        <w:pStyle w:val="PSI-Normal"/>
+      </w:pPr>
+      <w:r>
+        <w:rPr>
+          <w:b/>
+          <w:u w:val="single"/>
+        </w:rPr>
+        <w:t>Nota:</w:t>
+      </w:r>
+      <w:r>
+        <w:t xml:space="preserve"> Una vez que el actor "Invitado" ingresa al sistema con su correo electrónico (se </w:t>
+      </w:r>
+      <w:proofErr w:type="spellStart"/>
+      <w:r>
+        <w:t>loguea</w:t>
+      </w:r>
+      <w:proofErr w:type="spellEnd"/>
+      <w:r>
+        <w:t xml:space="preserve">), procede a asumir su rol ("Empleado S.A" o "Profesor"), con sus permisos correspondientes.  </w:t>
+      </w:r>
+    </w:p>
+    <w:p>
+      <w:pPr>
         <w:pStyle w:val="PSI-Ttulo2"/>
       </w:pPr>
-      <w:bookmarkStart w:id="22" w:name="_Toc257615437"/>
-      <w:r>
+      <w:bookmarkStart w:id="22" w:name="_Toc528589375"/>
+      <w:r>
+        <w:lastRenderedPageBreak/>
         <w:t>Diagrama de Secuencia</w:t>
       </w:r>
       <w:bookmarkEnd w:id="22"/>
-    </w:p>
-    <w:p>
-      <w:pPr>
-        <w:pStyle w:val="PSI-Comentario"/>
-      </w:pPr>
-      <w:r>
-        <w:t>[</w:t>
-      </w:r>
-      <w:r>
-        <w:t xml:space="preserve">En el </w:t>
-      </w:r>
-      <w:r>
-        <w:rPr>
-          <w:rFonts w:ascii="Garamond-Italic" w:hAnsi="Garamond-Italic" w:cs="Garamond-Italic"/>
-          <w:iCs/>
-        </w:rPr>
-        <w:t xml:space="preserve">diagrama de secuencia </w:t>
-      </w:r>
-      <w:r>
-        <w:t xml:space="preserve">se muestra la interacción de los objetos que componen un sistema de forma temporal. </w:t>
-      </w:r>
-    </w:p>
-    <w:p>
-      <w:pPr>
-        <w:pStyle w:val="PSI-Comentario"/>
-      </w:pPr>
-      <w:r>
-        <w:t>Un diagrama de secuencia muestra la interacción de un conjunto de objetos en una aplicación a través del tiempo y se modela para cada método de la clase</w:t>
-      </w:r>
-      <w:r>
-        <w:t>]</w:t>
-      </w:r>
     </w:p>
     <w:p>
       <w:pPr>
@@ -1858,12 +1830,11 @@
           <w:noProof/>
           <w:lang w:eastAsia="es-AR"/>
         </w:rPr>
-        <w:lastRenderedPageBreak/>
         <w:drawing>
           <wp:inline distT="0" distB="0" distL="0" distR="0">
-            <wp:extent cx="5137741" cy="2946377"/>
-            <wp:effectExtent l="19050" t="0" r="5759" b="0"/>
-            <wp:docPr id="2" name="Imagen 4"/>
+            <wp:extent cx="5400040" cy="6964397"/>
+            <wp:effectExtent l="19050" t="0" r="0" b="0"/>
+            <wp:docPr id="9" name="Imagen 2" descr="C:\Users\Usuario\Dropbox\Proyecto VASPA\En proceso\Diagramas de Secuencia\Diagrama de Secuencia opcion 2.jpg"/>
             <wp:cNvGraphicFramePr>
               <a:graphicFrameLocks xmlns:a="http://schemas.openxmlformats.org/drawingml/2006/main" noChangeAspect="1"/>
             </wp:cNvGraphicFramePr>
@@ -1871,7 +1842,7 @@
               <a:graphicData uri="http://schemas.openxmlformats.org/drawingml/2006/picture">
                 <pic:pic xmlns:pic="http://schemas.openxmlformats.org/drawingml/2006/picture">
                   <pic:nvPicPr>
-                    <pic:cNvPr id="0" name="Picture 4"/>
+                    <pic:cNvPr id="0" name="Picture 2" descr="C:\Users\Usuario\Dropbox\Proyecto VASPA\En proceso\Diagramas de Secuencia\Diagrama de Secuencia opcion 2.jpg"/>
                     <pic:cNvPicPr>
                       <a:picLocks noChangeAspect="1" noChangeArrowheads="1"/>
                     </pic:cNvPicPr>
@@ -1886,7 +1857,7 @@
                   <pic:spPr bwMode="auto">
                     <a:xfrm>
                       <a:off x="0" y="0"/>
-                      <a:ext cx="5148179" cy="2952363"/>
+                      <a:ext cx="5400040" cy="6964397"/>
                     </a:xfrm>
                     <a:prstGeom prst="rect">
                       <a:avLst/>
@@ -1916,7 +1887,12 @@
       <w:pPr>
         <w:pStyle w:val="PSI-Ttulo2"/>
       </w:pPr>
-      <w:bookmarkStart w:id="23" w:name="_Toc257615438"/>
+    </w:p>
+    <w:p>
+      <w:pPr>
+        <w:pStyle w:val="PSI-Ttulo2"/>
+      </w:pPr>
+      <w:bookmarkStart w:id="23" w:name="_Toc528589376"/>
       <w:r>
         <w:t>Diagrama de Colaboración</w:t>
       </w:r>
@@ -2025,7 +2001,6 @@
           <w:noProof/>
           <w:lang w:eastAsia="es-AR"/>
         </w:rPr>
-        <w:lastRenderedPageBreak/>
         <w:drawing>
           <wp:inline distT="0" distB="0" distL="0" distR="0">
             <wp:extent cx="2613728" cy="3019647"/>
@@ -2079,7 +2054,7 @@
       <w:pPr>
         <w:pStyle w:val="PSI-Ttulo2"/>
       </w:pPr>
-      <w:bookmarkStart w:id="24" w:name="_Toc257615439"/>
+      <w:bookmarkStart w:id="24" w:name="_Toc528589377"/>
       <w:r>
         <w:t>Diagrama de Estados</w:t>
       </w:r>
@@ -2151,6 +2126,7 @@
         <w:pStyle w:val="PSI-Comentario"/>
       </w:pPr>
       <w:r>
+        <w:lastRenderedPageBreak/>
         <w:t>Como característica de estos diagramas siempre cuentan con dos estados</w:t>
       </w:r>
       <w:r>
@@ -2221,7 +2197,6 @@
           <w:noProof/>
           <w:lang w:eastAsia="es-AR"/>
         </w:rPr>
-        <w:lastRenderedPageBreak/>
         <w:drawing>
           <wp:inline distT="0" distB="0" distL="0" distR="0">
             <wp:extent cx="5185691" cy="2301342"/>
@@ -2404,7 +2379,7 @@
             <w:rFonts w:asciiTheme="majorHAnsi" w:hAnsiTheme="majorHAnsi" w:cstheme="majorHAnsi"/>
             <w:noProof/>
           </w:rPr>
-          <w:t>4</w:t>
+          <w:t>2</w:t>
         </w:r>
         <w:r>
           <w:rPr>
@@ -5025,7 +5000,7 @@
     <w:basedOn w:val="Normal"/>
     <w:autoRedefine/>
     <w:qFormat/>
-    <w:rsid w:val="009A3173"/>
+    <w:rsid w:val="0097147A"/>
     <w:pPr>
       <w:jc w:val="both"/>
     </w:pPr>
@@ -5355,7 +5330,7 @@
 </file>
 
 <file path=customXml/itemProps2.xml><?xml version="1.0" encoding="utf-8"?>
-<ds:datastoreItem xmlns:ds="http://schemas.openxmlformats.org/officeDocument/2006/customXml" ds:itemID="{70789862-7B9F-4AFA-9C19-FBA9B8E3FEF3}">
+<ds:datastoreItem xmlns:ds="http://schemas.openxmlformats.org/officeDocument/2006/customXml" ds:itemID="{4C23E9BE-6DB9-4A0F-8E7C-1135FCFA312C}">
   <ds:schemaRefs>
     <ds:schemaRef ds:uri="http://schemas.openxmlformats.org/officeDocument/2006/bibliography"/>
   </ds:schemaRefs>

</xml_diff>